<commit_message>
Update 24 July 23
</commit_message>
<xml_diff>
--- a/RESEARCH MODEL CANVAS.docx
+++ b/RESEARCH MODEL CANVAS.docx
@@ -229,7 +229,16 @@
                 <w:sz w:val="28"/>
                 <w:szCs w:val="28"/>
               </w:rPr>
-              <w:t>Studi</w:t>
+              <w:t>C</w:t>
+            </w:r>
+            <w:r>
+              <w:rPr>
+                <w:b/>
+                <w:bCs/>
+                <w:sz w:val="28"/>
+                <w:szCs w:val="28"/>
+              </w:rPr>
+              <w:t>ontent Analysis</w:t>
             </w:r>
           </w:p>
         </w:tc>
@@ -392,6 +401,26 @@
                 <w:szCs w:val="28"/>
               </w:rPr>
             </w:pPr>
+          </w:p>
+          <w:p>
+            <w:pPr>
+              <w:jc w:val="center"/>
+              <w:rPr>
+                <w:b/>
+                <w:bCs/>
+                <w:sz w:val="28"/>
+                <w:szCs w:val="28"/>
+              </w:rPr>
+            </w:pPr>
+            <w:r>
+              <w:rPr>
+                <w:b/>
+                <w:bCs/>
+                <w:sz w:val="28"/>
+                <w:szCs w:val="28"/>
+              </w:rPr>
+              <w:t>Content Analysis</w:t>
+            </w:r>
           </w:p>
           <w:p>
             <w:pPr>

</xml_diff>